<commit_message>
Getting project ready for Heroku5
</commit_message>
<xml_diff>
--- a/git init.docx
+++ b/git init.docx
@@ -1805,7 +1805,593 @@
         <w:t xml:space="preserve"> push</w:t>
       </w:r>
     </w:p>
+    <w:p/>
     <w:p>
+      <w:pPr>
+        <w:shd w:val="clear" w:color="auto" w:fill="F7F7F7"/>
+        <w:tabs>
+          <w:tab w:val="left" w:pos="916"/>
+          <w:tab w:val="left" w:pos="1832"/>
+          <w:tab w:val="left" w:pos="2748"/>
+          <w:tab w:val="left" w:pos="3664"/>
+          <w:tab w:val="left" w:pos="4580"/>
+          <w:tab w:val="left" w:pos="5496"/>
+          <w:tab w:val="left" w:pos="6412"/>
+          <w:tab w:val="left" w:pos="7328"/>
+          <w:tab w:val="left" w:pos="8244"/>
+          <w:tab w:val="left" w:pos="9160"/>
+          <w:tab w:val="left" w:pos="10076"/>
+          <w:tab w:val="left" w:pos="10992"/>
+          <w:tab w:val="left" w:pos="11908"/>
+          <w:tab w:val="left" w:pos="12824"/>
+          <w:tab w:val="left" w:pos="13740"/>
+          <w:tab w:val="left" w:pos="14656"/>
+        </w:tabs>
+        <w:spacing w:after="240"/>
+        <w:rPr>
+          <w:rFonts w:ascii="Monaco" w:hAnsi="Monaco" w:cs="Courier"/>
+          <w:color w:val="000000"/>
+          <w:sz w:val="20"/>
+          <w:szCs w:val="20"/>
+        </w:rPr>
+      </w:pPr>
+      <w:r>
+        <w:rPr>
+          <w:rFonts w:ascii="Monaco" w:hAnsi="Monaco" w:cs="Courier"/>
+          <w:color w:val="000000"/>
+          <w:sz w:val="20"/>
+          <w:szCs w:val="20"/>
+        </w:rPr>
+        <w:t xml:space="preserve">$ </w:t>
+      </w:r>
+      <w:proofErr w:type="spellStart"/>
+      <w:r>
+        <w:rPr>
+          <w:rFonts w:ascii="Monaco" w:hAnsi="Monaco" w:cs="Courier"/>
+          <w:color w:val="000000"/>
+          <w:sz w:val="20"/>
+          <w:szCs w:val="20"/>
+        </w:rPr>
+        <w:t>git</w:t>
+      </w:r>
+      <w:proofErr w:type="spellEnd"/>
+      <w:r>
+        <w:rPr>
+          <w:rFonts w:ascii="Monaco" w:hAnsi="Monaco" w:cs="Courier"/>
+          <w:color w:val="000000"/>
+          <w:sz w:val="20"/>
+          <w:szCs w:val="20"/>
+        </w:rPr>
+        <w:t xml:space="preserve"> </w:t>
+      </w:r>
+      <w:proofErr w:type="spellStart"/>
+      <w:proofErr w:type="gramStart"/>
+      <w:r>
+        <w:rPr>
+          <w:rFonts w:ascii="Monaco" w:hAnsi="Monaco" w:cs="Courier"/>
+          <w:color w:val="000000"/>
+          <w:sz w:val="20"/>
+          <w:szCs w:val="20"/>
+        </w:rPr>
+        <w:t>status</w:t>
+      </w:r>
+      <w:proofErr w:type="spellEnd"/>
+      <w:r>
+        <w:rPr>
+          <w:rFonts w:ascii="Monaco" w:hAnsi="Monaco" w:cs="Courier"/>
+          <w:color w:val="000000"/>
+          <w:sz w:val="20"/>
+          <w:szCs w:val="20"/>
+        </w:rPr>
+        <w:t xml:space="preserve"> </w:t>
+      </w:r>
+      <w:r>
+        <w:rPr>
+          <w:rFonts w:ascii="Monaco" w:hAnsi="Monaco" w:cs="Courier"/>
+          <w:color w:val="666600"/>
+          <w:sz w:val="20"/>
+          <w:szCs w:val="20"/>
+        </w:rPr>
+        <w:t>...</w:t>
+      </w:r>
+      <w:proofErr w:type="gramEnd"/>
+      <w:r>
+        <w:rPr>
+          <w:rFonts w:ascii="Monaco" w:hAnsi="Monaco" w:cs="Courier"/>
+          <w:color w:val="000000"/>
+          <w:sz w:val="20"/>
+          <w:szCs w:val="20"/>
+        </w:rPr>
+        <w:t xml:space="preserve"> </w:t>
+      </w:r>
+    </w:p>
+    <w:p>
+      <w:pPr>
+        <w:shd w:val="clear" w:color="auto" w:fill="F7F7F7"/>
+        <w:tabs>
+          <w:tab w:val="left" w:pos="916"/>
+          <w:tab w:val="left" w:pos="1832"/>
+          <w:tab w:val="left" w:pos="2748"/>
+          <w:tab w:val="left" w:pos="3664"/>
+          <w:tab w:val="left" w:pos="4580"/>
+          <w:tab w:val="left" w:pos="5496"/>
+          <w:tab w:val="left" w:pos="6412"/>
+          <w:tab w:val="left" w:pos="7328"/>
+          <w:tab w:val="left" w:pos="8244"/>
+          <w:tab w:val="left" w:pos="9160"/>
+          <w:tab w:val="left" w:pos="10076"/>
+          <w:tab w:val="left" w:pos="10992"/>
+          <w:tab w:val="left" w:pos="11908"/>
+          <w:tab w:val="left" w:pos="12824"/>
+          <w:tab w:val="left" w:pos="13740"/>
+          <w:tab w:val="left" w:pos="14656"/>
+        </w:tabs>
+        <w:spacing w:after="240"/>
+        <w:rPr>
+          <w:rFonts w:ascii="Monaco" w:hAnsi="Monaco" w:cs="Courier"/>
+          <w:color w:val="000000"/>
+          <w:sz w:val="20"/>
+          <w:szCs w:val="20"/>
+        </w:rPr>
+      </w:pPr>
+      <w:r>
+        <w:rPr>
+          <w:rFonts w:ascii="Monaco" w:hAnsi="Monaco" w:cs="Courier"/>
+          <w:color w:val="000000"/>
+          <w:sz w:val="20"/>
+          <w:szCs w:val="20"/>
+        </w:rPr>
+        <w:t xml:space="preserve">$ </w:t>
+      </w:r>
+      <w:proofErr w:type="spellStart"/>
+      <w:r>
+        <w:rPr>
+          <w:rFonts w:ascii="Monaco" w:hAnsi="Monaco" w:cs="Courier"/>
+          <w:color w:val="000000"/>
+          <w:sz w:val="20"/>
+          <w:szCs w:val="20"/>
+        </w:rPr>
+        <w:t>git</w:t>
+      </w:r>
+      <w:proofErr w:type="spellEnd"/>
+      <w:r>
+        <w:rPr>
+          <w:rFonts w:ascii="Monaco" w:hAnsi="Monaco" w:cs="Courier"/>
+          <w:color w:val="000000"/>
+          <w:sz w:val="20"/>
+          <w:szCs w:val="20"/>
+        </w:rPr>
+        <w:t xml:space="preserve"> </w:t>
+      </w:r>
+      <w:proofErr w:type="spellStart"/>
+      <w:r>
+        <w:rPr>
+          <w:rFonts w:ascii="Monaco" w:hAnsi="Monaco" w:cs="Courier"/>
+          <w:color w:val="000000"/>
+          <w:sz w:val="20"/>
+          <w:szCs w:val="20"/>
+        </w:rPr>
+        <w:t>add</w:t>
+      </w:r>
+      <w:proofErr w:type="spellEnd"/>
+      <w:r>
+        <w:rPr>
+          <w:rFonts w:ascii="Monaco" w:hAnsi="Monaco" w:cs="Courier"/>
+          <w:color w:val="000000"/>
+          <w:sz w:val="20"/>
+          <w:szCs w:val="20"/>
+        </w:rPr>
+        <w:t xml:space="preserve"> </w:t>
+      </w:r>
+      <w:r>
+        <w:rPr>
+          <w:rFonts w:ascii="Monaco" w:hAnsi="Monaco" w:cs="Courier"/>
+          <w:color w:val="666600"/>
+          <w:sz w:val="20"/>
+          <w:szCs w:val="20"/>
+        </w:rPr>
+        <w:t>-</w:t>
+      </w:r>
+      <w:r>
+        <w:rPr>
+          <w:rFonts w:ascii="Monaco" w:hAnsi="Monaco" w:cs="Courier"/>
+          <w:color w:val="000000"/>
+          <w:sz w:val="20"/>
+          <w:szCs w:val="20"/>
+        </w:rPr>
+        <w:t xml:space="preserve">A </w:t>
+      </w:r>
+    </w:p>
+    <w:p>
+      <w:pPr>
+        <w:shd w:val="clear" w:color="auto" w:fill="F7F7F7"/>
+        <w:tabs>
+          <w:tab w:val="left" w:pos="916"/>
+          <w:tab w:val="left" w:pos="1832"/>
+          <w:tab w:val="left" w:pos="2748"/>
+          <w:tab w:val="left" w:pos="3664"/>
+          <w:tab w:val="left" w:pos="4580"/>
+          <w:tab w:val="left" w:pos="5496"/>
+          <w:tab w:val="left" w:pos="6412"/>
+          <w:tab w:val="left" w:pos="7328"/>
+          <w:tab w:val="left" w:pos="8244"/>
+          <w:tab w:val="left" w:pos="9160"/>
+          <w:tab w:val="left" w:pos="10076"/>
+          <w:tab w:val="left" w:pos="10992"/>
+          <w:tab w:val="left" w:pos="11908"/>
+          <w:tab w:val="left" w:pos="12824"/>
+          <w:tab w:val="left" w:pos="13740"/>
+          <w:tab w:val="left" w:pos="14656"/>
+        </w:tabs>
+        <w:spacing w:after="240"/>
+        <w:rPr>
+          <w:rFonts w:ascii="Monaco" w:hAnsi="Monaco" w:cs="Courier"/>
+          <w:color w:val="000000"/>
+          <w:sz w:val="20"/>
+          <w:szCs w:val="20"/>
+        </w:rPr>
+      </w:pPr>
+      <w:r>
+        <w:rPr>
+          <w:rFonts w:ascii="Monaco" w:hAnsi="Monaco" w:cs="Courier"/>
+          <w:color w:val="000000"/>
+          <w:sz w:val="20"/>
+          <w:szCs w:val="20"/>
+        </w:rPr>
+        <w:t xml:space="preserve">$ </w:t>
+      </w:r>
+      <w:proofErr w:type="spellStart"/>
+      <w:r>
+        <w:rPr>
+          <w:rFonts w:ascii="Monaco" w:hAnsi="Monaco" w:cs="Courier"/>
+          <w:color w:val="000000"/>
+          <w:sz w:val="20"/>
+          <w:szCs w:val="20"/>
+        </w:rPr>
+        <w:t>git</w:t>
+      </w:r>
+      <w:proofErr w:type="spellEnd"/>
+      <w:r>
+        <w:rPr>
+          <w:rFonts w:ascii="Monaco" w:hAnsi="Monaco" w:cs="Courier"/>
+          <w:color w:val="000000"/>
+          <w:sz w:val="20"/>
+          <w:szCs w:val="20"/>
+        </w:rPr>
+        <w:t xml:space="preserve"> </w:t>
+      </w:r>
+      <w:proofErr w:type="spellStart"/>
+      <w:proofErr w:type="gramStart"/>
+      <w:r>
+        <w:rPr>
+          <w:rFonts w:ascii="Monaco" w:hAnsi="Monaco" w:cs="Courier"/>
+          <w:color w:val="000000"/>
+          <w:sz w:val="20"/>
+          <w:szCs w:val="20"/>
+        </w:rPr>
+        <w:t>status</w:t>
+      </w:r>
+      <w:proofErr w:type="spellEnd"/>
+      <w:r>
+        <w:rPr>
+          <w:rFonts w:ascii="Monaco" w:hAnsi="Monaco" w:cs="Courier"/>
+          <w:color w:val="000000"/>
+          <w:sz w:val="20"/>
+          <w:szCs w:val="20"/>
+        </w:rPr>
+        <w:t xml:space="preserve"> </w:t>
+      </w:r>
+      <w:r>
+        <w:rPr>
+          <w:rFonts w:ascii="Monaco" w:hAnsi="Monaco" w:cs="Courier"/>
+          <w:color w:val="666600"/>
+          <w:sz w:val="20"/>
+          <w:szCs w:val="20"/>
+        </w:rPr>
+        <w:t>...</w:t>
+      </w:r>
+      <w:proofErr w:type="gramEnd"/>
+      <w:r>
+        <w:rPr>
+          <w:rFonts w:ascii="Monaco" w:hAnsi="Monaco" w:cs="Courier"/>
+          <w:color w:val="000000"/>
+          <w:sz w:val="20"/>
+          <w:szCs w:val="20"/>
+        </w:rPr>
+        <w:t xml:space="preserve"> </w:t>
+      </w:r>
+    </w:p>
+    <w:p>
+      <w:pPr>
+        <w:shd w:val="clear" w:color="auto" w:fill="F7F7F7"/>
+        <w:tabs>
+          <w:tab w:val="left" w:pos="916"/>
+          <w:tab w:val="left" w:pos="1832"/>
+          <w:tab w:val="left" w:pos="2748"/>
+          <w:tab w:val="left" w:pos="3664"/>
+          <w:tab w:val="left" w:pos="4580"/>
+          <w:tab w:val="left" w:pos="5496"/>
+          <w:tab w:val="left" w:pos="6412"/>
+          <w:tab w:val="left" w:pos="7328"/>
+          <w:tab w:val="left" w:pos="8244"/>
+          <w:tab w:val="left" w:pos="9160"/>
+          <w:tab w:val="left" w:pos="10076"/>
+          <w:tab w:val="left" w:pos="10992"/>
+          <w:tab w:val="left" w:pos="11908"/>
+          <w:tab w:val="left" w:pos="12824"/>
+          <w:tab w:val="left" w:pos="13740"/>
+          <w:tab w:val="left" w:pos="14656"/>
+        </w:tabs>
+        <w:spacing w:after="240"/>
+        <w:rPr>
+          <w:rFonts w:ascii="Monaco" w:hAnsi="Monaco" w:cs="Courier"/>
+          <w:color w:val="000000"/>
+          <w:sz w:val="20"/>
+          <w:szCs w:val="20"/>
+        </w:rPr>
+      </w:pPr>
+      <w:r>
+        <w:rPr>
+          <w:rFonts w:ascii="Monaco" w:hAnsi="Monaco" w:cs="Courier"/>
+          <w:color w:val="000000"/>
+          <w:sz w:val="20"/>
+          <w:szCs w:val="20"/>
+        </w:rPr>
+        <w:t xml:space="preserve">$ </w:t>
+      </w:r>
+      <w:proofErr w:type="spellStart"/>
+      <w:r>
+        <w:rPr>
+          <w:rFonts w:ascii="Monaco" w:hAnsi="Monaco" w:cs="Courier"/>
+          <w:color w:val="000000"/>
+          <w:sz w:val="20"/>
+          <w:szCs w:val="20"/>
+        </w:rPr>
+        <w:t>git</w:t>
+      </w:r>
+      <w:proofErr w:type="spellEnd"/>
+      <w:r>
+        <w:rPr>
+          <w:rFonts w:ascii="Monaco" w:hAnsi="Monaco" w:cs="Courier"/>
+          <w:color w:val="000000"/>
+          <w:sz w:val="20"/>
+          <w:szCs w:val="20"/>
+        </w:rPr>
+        <w:t xml:space="preserve"> </w:t>
+      </w:r>
+      <w:proofErr w:type="spellStart"/>
+      <w:r>
+        <w:rPr>
+          <w:rFonts w:ascii="Monaco" w:hAnsi="Monaco" w:cs="Courier"/>
+          <w:color w:val="000000"/>
+          <w:sz w:val="20"/>
+          <w:szCs w:val="20"/>
+        </w:rPr>
+        <w:t>commit</w:t>
+      </w:r>
+      <w:proofErr w:type="spellEnd"/>
+      <w:r>
+        <w:rPr>
+          <w:rFonts w:ascii="Monaco" w:hAnsi="Monaco" w:cs="Courier"/>
+          <w:color w:val="000000"/>
+          <w:sz w:val="20"/>
+          <w:szCs w:val="20"/>
+        </w:rPr>
+        <w:t xml:space="preserve"> </w:t>
+      </w:r>
+      <w:r>
+        <w:rPr>
+          <w:rFonts w:ascii="Monaco" w:hAnsi="Monaco" w:cs="Courier"/>
+          <w:color w:val="666600"/>
+          <w:sz w:val="20"/>
+          <w:szCs w:val="20"/>
+        </w:rPr>
+        <w:t>-</w:t>
+      </w:r>
+      <w:r>
+        <w:rPr>
+          <w:rFonts w:ascii="Monaco" w:hAnsi="Monaco" w:cs="Courier"/>
+          <w:color w:val="000000"/>
+          <w:sz w:val="20"/>
+          <w:szCs w:val="20"/>
+        </w:rPr>
+        <w:t xml:space="preserve">m </w:t>
+      </w:r>
+      <w:r>
+        <w:rPr>
+          <w:rFonts w:ascii="Monaco" w:hAnsi="Monaco" w:cs="Courier"/>
+          <w:color w:val="008800"/>
+          <w:sz w:val="20"/>
+          <w:szCs w:val="20"/>
+        </w:rPr>
+        <w:t>"</w:t>
+      </w:r>
+      <w:proofErr w:type="spellStart"/>
+      <w:r>
+        <w:rPr>
+          <w:rFonts w:ascii="Monaco" w:hAnsi="Monaco" w:cs="Courier"/>
+          <w:color w:val="008800"/>
+          <w:sz w:val="20"/>
+          <w:szCs w:val="20"/>
+        </w:rPr>
+        <w:t>Getting</w:t>
+      </w:r>
+      <w:proofErr w:type="spellEnd"/>
+      <w:r>
+        <w:rPr>
+          <w:rFonts w:ascii="Monaco" w:hAnsi="Monaco" w:cs="Courier"/>
+          <w:color w:val="008800"/>
+          <w:sz w:val="20"/>
+          <w:szCs w:val="20"/>
+        </w:rPr>
+        <w:t xml:space="preserve"> </w:t>
+      </w:r>
+      <w:proofErr w:type="spellStart"/>
+      <w:r>
+        <w:rPr>
+          <w:rFonts w:ascii="Monaco" w:hAnsi="Monaco" w:cs="Courier"/>
+          <w:color w:val="008800"/>
+          <w:sz w:val="20"/>
+          <w:szCs w:val="20"/>
+        </w:rPr>
+        <w:t>project</w:t>
+      </w:r>
+      <w:proofErr w:type="spellEnd"/>
+      <w:r>
+        <w:rPr>
+          <w:rFonts w:ascii="Monaco" w:hAnsi="Monaco" w:cs="Courier"/>
+          <w:color w:val="008800"/>
+          <w:sz w:val="20"/>
+          <w:szCs w:val="20"/>
+        </w:rPr>
+        <w:t xml:space="preserve"> </w:t>
+      </w:r>
+      <w:proofErr w:type="spellStart"/>
+      <w:r>
+        <w:rPr>
+          <w:rFonts w:ascii="Monaco" w:hAnsi="Monaco" w:cs="Courier"/>
+          <w:color w:val="008800"/>
+          <w:sz w:val="20"/>
+          <w:szCs w:val="20"/>
+        </w:rPr>
+        <w:t>ready</w:t>
+      </w:r>
+      <w:proofErr w:type="spellEnd"/>
+      <w:r>
+        <w:rPr>
+          <w:rFonts w:ascii="Monaco" w:hAnsi="Monaco" w:cs="Courier"/>
+          <w:color w:val="008800"/>
+          <w:sz w:val="20"/>
+          <w:szCs w:val="20"/>
+        </w:rPr>
+        <w:t xml:space="preserve"> </w:t>
+      </w:r>
+      <w:proofErr w:type="spellStart"/>
+      <w:r>
+        <w:rPr>
+          <w:rFonts w:ascii="Monaco" w:hAnsi="Monaco" w:cs="Courier"/>
+          <w:color w:val="008800"/>
+          <w:sz w:val="20"/>
+          <w:szCs w:val="20"/>
+        </w:rPr>
+        <w:t>for</w:t>
+      </w:r>
+      <w:proofErr w:type="spellEnd"/>
+      <w:r>
+        <w:rPr>
+          <w:rFonts w:ascii="Monaco" w:hAnsi="Monaco" w:cs="Courier"/>
+          <w:color w:val="008800"/>
+          <w:sz w:val="20"/>
+          <w:szCs w:val="20"/>
+        </w:rPr>
+        <w:t xml:space="preserve"> </w:t>
+      </w:r>
+      <w:proofErr w:type="spellStart"/>
+      <w:r>
+        <w:rPr>
+          <w:rFonts w:ascii="Monaco" w:hAnsi="Monaco" w:cs="Courier"/>
+          <w:color w:val="008800"/>
+          <w:sz w:val="20"/>
+          <w:szCs w:val="20"/>
+        </w:rPr>
+        <w:t>Heroku</w:t>
+      </w:r>
+      <w:proofErr w:type="spellEnd"/>
+      <w:r>
+        <w:rPr>
+          <w:rFonts w:ascii="Monaco" w:hAnsi="Monaco" w:cs="Courier"/>
+          <w:color w:val="008800"/>
+          <w:sz w:val="20"/>
+          <w:szCs w:val="20"/>
+        </w:rPr>
+        <w:t>"</w:t>
+      </w:r>
+      <w:r>
+        <w:rPr>
+          <w:rFonts w:ascii="Monaco" w:hAnsi="Monaco" w:cs="Courier"/>
+          <w:color w:val="000000"/>
+          <w:sz w:val="20"/>
+          <w:szCs w:val="20"/>
+        </w:rPr>
+        <w:t xml:space="preserve"> </w:t>
+      </w:r>
+    </w:p>
+    <w:p>
+      <w:pPr>
+        <w:shd w:val="clear" w:color="auto" w:fill="F7F7F7"/>
+        <w:tabs>
+          <w:tab w:val="left" w:pos="916"/>
+          <w:tab w:val="left" w:pos="1832"/>
+          <w:tab w:val="left" w:pos="2748"/>
+          <w:tab w:val="left" w:pos="3664"/>
+          <w:tab w:val="left" w:pos="4580"/>
+          <w:tab w:val="left" w:pos="5496"/>
+          <w:tab w:val="left" w:pos="6412"/>
+          <w:tab w:val="left" w:pos="7328"/>
+          <w:tab w:val="left" w:pos="8244"/>
+          <w:tab w:val="left" w:pos="9160"/>
+          <w:tab w:val="left" w:pos="10076"/>
+          <w:tab w:val="left" w:pos="10992"/>
+          <w:tab w:val="left" w:pos="11908"/>
+          <w:tab w:val="left" w:pos="12824"/>
+          <w:tab w:val="left" w:pos="13740"/>
+          <w:tab w:val="left" w:pos="14656"/>
+        </w:tabs>
+        <w:spacing w:after="240"/>
+        <w:rPr>
+          <w:rFonts w:ascii="Monaco" w:hAnsi="Monaco" w:cs="Courier"/>
+          <w:color w:val="535353"/>
+          <w:sz w:val="20"/>
+          <w:szCs w:val="20"/>
+        </w:rPr>
+      </w:pPr>
+      <w:r>
+        <w:rPr>
+          <w:rFonts w:ascii="Monaco" w:hAnsi="Monaco" w:cs="Courier"/>
+          <w:color w:val="000000"/>
+          <w:sz w:val="20"/>
+          <w:szCs w:val="20"/>
+        </w:rPr>
+        <w:t xml:space="preserve">$ </w:t>
+      </w:r>
+      <w:proofErr w:type="spellStart"/>
+      <w:r>
+        <w:rPr>
+          <w:rFonts w:ascii="Monaco" w:hAnsi="Monaco" w:cs="Courier"/>
+          <w:color w:val="000000"/>
+          <w:sz w:val="20"/>
+          <w:szCs w:val="20"/>
+        </w:rPr>
+        <w:t>git</w:t>
+      </w:r>
+      <w:proofErr w:type="spellEnd"/>
+      <w:r>
+        <w:rPr>
+          <w:rFonts w:ascii="Monaco" w:hAnsi="Monaco" w:cs="Courier"/>
+          <w:color w:val="000000"/>
+          <w:sz w:val="20"/>
+          <w:szCs w:val="20"/>
+        </w:rPr>
+        <w:t xml:space="preserve"> push</w:t>
+      </w:r>
+    </w:p>
+    <w:p/>
+    <w:p/>
+    <w:p/>
+    <w:p>
+      <w:proofErr w:type="spellStart"/>
+      <w:r>
+        <w:t>anaconda</w:t>
+      </w:r>
+      <w:proofErr w:type="spellEnd"/>
+      <w:r>
+        <w:t>-client==1.4.0</w:t>
+      </w:r>
+    </w:p>
+    <w:p>
+      <w:r>
+        <w:t>anaconda-navigator==1.2.1</w:t>
+      </w:r>
       <w:bookmarkStart w:id="0" w:name="_GoBack"/>
       <w:bookmarkEnd w:id="0"/>
     </w:p>

</xml_diff>

<commit_message>
Getting project ready for Heroku6
</commit_message>
<xml_diff>
--- a/git init.docx
+++ b/git init.docx
@@ -2389,8 +2389,18 @@
       </w:r>
     </w:p>
     <w:p>
-      <w:r>
-        <w:t>anaconda-navigator==1.2.1</w:t>
+      <w:proofErr w:type="spellStart"/>
+      <w:r>
+        <w:t>anaconda</w:t>
+      </w:r>
+      <w:proofErr w:type="spellEnd"/>
+      <w:r>
+        <w:t>-navigator==1.2.1</w:t>
+      </w:r>
+    </w:p>
+    <w:p>
+      <w:r>
+        <w:t>clyent==1.2.2</w:t>
       </w:r>
       <w:bookmarkStart w:id="0" w:name="_GoBack"/>
       <w:bookmarkEnd w:id="0"/>

</xml_diff>

<commit_message>
Getting project ready for Heroku7
</commit_message>
<xml_diff>
--- a/git init.docx
+++ b/git init.docx
@@ -2375,7 +2375,42 @@
         <w:t xml:space="preserve"> push</w:t>
       </w:r>
     </w:p>
-    <w:p/>
+    <w:p>
+      <w:proofErr w:type="spellStart"/>
+      <w:r>
+        <w:rPr>
+          <w:rFonts w:ascii="Menlo Regular" w:hAnsi="Menlo Regular" w:cs="Menlo Regular"/>
+          <w:color w:val="000000"/>
+          <w:sz w:val="28"/>
+          <w:szCs w:val="28"/>
+          <w:lang w:val="de-DE"/>
+        </w:rPr>
+        <w:t>heroku</w:t>
+      </w:r>
+      <w:proofErr w:type="spellEnd"/>
+      <w:r>
+        <w:rPr>
+          <w:rFonts w:ascii="Menlo Regular" w:hAnsi="Menlo Regular" w:cs="Menlo Regular"/>
+          <w:color w:val="000000"/>
+          <w:sz w:val="28"/>
+          <w:szCs w:val="28"/>
+          <w:lang w:val="de-DE"/>
+        </w:rPr>
+        <w:t xml:space="preserve"> </w:t>
+      </w:r>
+      <w:proofErr w:type="spellStart"/>
+      <w:r>
+        <w:rPr>
+          <w:rFonts w:ascii="Menlo Regular" w:hAnsi="Menlo Regular" w:cs="Menlo Regular"/>
+          <w:color w:val="000000"/>
+          <w:sz w:val="28"/>
+          <w:szCs w:val="28"/>
+          <w:lang w:val="de-DE"/>
+        </w:rPr>
+        <w:t>create</w:t>
+      </w:r>
+      <w:proofErr w:type="spellEnd"/>
+    </w:p>
     <w:p/>
     <w:p/>
     <w:p>
@@ -2399,8 +2434,38 @@
       </w:r>
     </w:p>
     <w:p>
-      <w:r>
-        <w:t>clyent==1.2.2</w:t>
+      <w:proofErr w:type="spellStart"/>
+      <w:r>
+        <w:t>clyent</w:t>
+      </w:r>
+      <w:proofErr w:type="spellEnd"/>
+      <w:r>
+        <w:t>==1.2.2</w:t>
+      </w:r>
+    </w:p>
+    <w:p>
+      <w:proofErr w:type="spellStart"/>
+      <w:r>
+        <w:t>conda</w:t>
+      </w:r>
+      <w:proofErr w:type="spellEnd"/>
+      <w:r>
+        <w:t>==4.1.11</w:t>
+      </w:r>
+    </w:p>
+    <w:p>
+      <w:proofErr w:type="spellStart"/>
+      <w:r>
+        <w:t>conda-build</w:t>
+      </w:r>
+      <w:proofErr w:type="spellEnd"/>
+      <w:r>
+        <w:t>==1.21.3</w:t>
+      </w:r>
+    </w:p>
+    <w:p>
+      <w:r>
+        <w:t>conda-env==2.5.0a0</w:t>
       </w:r>
       <w:bookmarkStart w:id="0" w:name="_GoBack"/>
       <w:bookmarkEnd w:id="0"/>

</xml_diff>

<commit_message>
Getting project ready for Heroku8
</commit_message>
<xml_diff>
--- a/git init.docx
+++ b/git init.docx
@@ -2411,7 +2411,64 @@
       </w:r>
       <w:proofErr w:type="spellEnd"/>
     </w:p>
-    <w:p/>
+    <w:p>
+      <w:proofErr w:type="spellStart"/>
+      <w:r>
+        <w:rPr>
+          <w:rFonts w:ascii="Menlo Regular" w:hAnsi="Menlo Regular" w:cs="Menlo Regular"/>
+          <w:color w:val="000000"/>
+          <w:sz w:val="28"/>
+          <w:szCs w:val="28"/>
+          <w:lang w:val="de-DE"/>
+        </w:rPr>
+        <w:t>git</w:t>
+      </w:r>
+      <w:proofErr w:type="spellEnd"/>
+      <w:r>
+        <w:rPr>
+          <w:rFonts w:ascii="Menlo Regular" w:hAnsi="Menlo Regular" w:cs="Menlo Regular"/>
+          <w:color w:val="000000"/>
+          <w:sz w:val="28"/>
+          <w:szCs w:val="28"/>
+          <w:lang w:val="de-DE"/>
+        </w:rPr>
+        <w:t xml:space="preserve"> push </w:t>
+      </w:r>
+      <w:proofErr w:type="spellStart"/>
+      <w:r>
+        <w:rPr>
+          <w:rFonts w:ascii="Menlo Regular" w:hAnsi="Menlo Regular" w:cs="Menlo Regular"/>
+          <w:color w:val="000000"/>
+          <w:sz w:val="28"/>
+          <w:szCs w:val="28"/>
+          <w:lang w:val="de-DE"/>
+        </w:rPr>
+        <w:t>heroku</w:t>
+      </w:r>
+      <w:proofErr w:type="spellEnd"/>
+      <w:r>
+        <w:rPr>
+          <w:rFonts w:ascii="Menlo Regular" w:hAnsi="Menlo Regular" w:cs="Menlo Regular"/>
+          <w:color w:val="000000"/>
+          <w:sz w:val="28"/>
+          <w:szCs w:val="28"/>
+          <w:lang w:val="de-DE"/>
+        </w:rPr>
+        <w:t xml:space="preserve"> </w:t>
+      </w:r>
+      <w:proofErr w:type="spellStart"/>
+      <w:r>
+        <w:rPr>
+          <w:rFonts w:ascii="Menlo Regular" w:hAnsi="Menlo Regular" w:cs="Menlo Regular"/>
+          <w:color w:val="000000"/>
+          <w:sz w:val="28"/>
+          <w:szCs w:val="28"/>
+          <w:lang w:val="de-DE"/>
+        </w:rPr>
+        <w:t>master</w:t>
+      </w:r>
+      <w:proofErr w:type="spellEnd"/>
+    </w:p>
     <w:p/>
     <w:p>
       <w:proofErr w:type="spellStart"/>
@@ -2464,8 +2521,18 @@
       </w:r>
     </w:p>
     <w:p>
-      <w:r>
-        <w:t>conda-env==2.5.0a0</w:t>
+      <w:proofErr w:type="spellStart"/>
+      <w:r>
+        <w:t>conda-env</w:t>
+      </w:r>
+      <w:proofErr w:type="spellEnd"/>
+      <w:r>
+        <w:t>==2.5.0a0</w:t>
+      </w:r>
+    </w:p>
+    <w:p>
+      <w:r>
+        <w:t>dynd==0.7.3.dev1</w:t>
       </w:r>
       <w:bookmarkStart w:id="0" w:name="_GoBack"/>
       <w:bookmarkEnd w:id="0"/>

</xml_diff>

<commit_message>
Getting project ready for Heroku9
</commit_message>
<xml_diff>
--- a/git init.docx
+++ b/git init.docx
@@ -2531,8 +2531,39 @@
       </w:r>
     </w:p>
     <w:p>
-      <w:r>
-        <w:t>dynd==0.7.3.dev1</w:t>
+      <w:proofErr w:type="spellStart"/>
+      <w:r>
+        <w:t>dynd</w:t>
+      </w:r>
+      <w:proofErr w:type="spellEnd"/>
+      <w:r>
+        <w:t>==0.7.3.dev1</w:t>
+      </w:r>
+    </w:p>
+    <w:p>
+      <w:proofErr w:type="spellStart"/>
+      <w:r>
+        <w:lastRenderedPageBreak/>
+        <w:t>nb-anacondacloud</w:t>
+      </w:r>
+      <w:proofErr w:type="spellEnd"/>
+      <w:r>
+        <w:t>==1.1.0</w:t>
+      </w:r>
+    </w:p>
+    <w:p>
+      <w:proofErr w:type="spellStart"/>
+      <w:r>
+        <w:t>nb-conda</w:t>
+      </w:r>
+      <w:proofErr w:type="spellEnd"/>
+      <w:r>
+        <w:t>==1.1.0</w:t>
+      </w:r>
+    </w:p>
+    <w:p>
+      <w:r>
+        <w:t>nb-conda-kernels==1.0.3</w:t>
       </w:r>
       <w:bookmarkStart w:id="0" w:name="_GoBack"/>
       <w:bookmarkEnd w:id="0"/>

</xml_diff>

<commit_message>
Getting project ready for Heroku10
</commit_message>
<xml_diff>
--- a/git init.docx
+++ b/git init.docx
@@ -2540,10 +2540,10 @@
         <w:t>==0.7.3.dev1</w:t>
       </w:r>
     </w:p>
+    <w:p/>
     <w:p>
       <w:proofErr w:type="spellStart"/>
       <w:r>
-        <w:lastRenderedPageBreak/>
         <w:t>nb-anacondacloud</w:t>
       </w:r>
       <w:proofErr w:type="spellEnd"/>
@@ -2562,8 +2562,26 @@
       </w:r>
     </w:p>
     <w:p>
-      <w:r>
-        <w:t>nb-conda-kernels==1.0.3</w:t>
+      <w:proofErr w:type="spellStart"/>
+      <w:r>
+        <w:t>nb</w:t>
+      </w:r>
+      <w:proofErr w:type="spellEnd"/>
+      <w:r>
+        <w:t>-</w:t>
+      </w:r>
+      <w:proofErr w:type="spellStart"/>
+      <w:r>
+        <w:t>conda</w:t>
+      </w:r>
+      <w:proofErr w:type="spellEnd"/>
+      <w:r>
+        <w:t>-kernels==1.0.3</w:t>
+      </w:r>
+    </w:p>
+    <w:p>
+      <w:r>
+        <w:t>nbpresent==3.0.2</w:t>
       </w:r>
       <w:bookmarkStart w:id="0" w:name="_GoBack"/>
       <w:bookmarkEnd w:id="0"/>

</xml_diff>

<commit_message>
Getting project ready for Heroku11
</commit_message>
<xml_diff>
--- a/git init.docx
+++ b/git init.docx
@@ -2580,8 +2580,18 @@
       </w:r>
     </w:p>
     <w:p>
-      <w:r>
-        <w:t>nbpresent==3.0.2</w:t>
+      <w:proofErr w:type="spellStart"/>
+      <w:r>
+        <w:t>nbpresent</w:t>
+      </w:r>
+      <w:proofErr w:type="spellEnd"/>
+      <w:r>
+        <w:t>==3.0.2</w:t>
+      </w:r>
+    </w:p>
+    <w:p>
+      <w:r>
+        <w:t>numba==0.26.0</w:t>
       </w:r>
       <w:bookmarkStart w:id="0" w:name="_GoBack"/>
       <w:bookmarkEnd w:id="0"/>

</xml_diff>

<commit_message>
Getting project ready for Heroku12
</commit_message>
<xml_diff>
--- a/git init.docx
+++ b/git init.docx
@@ -2590,8 +2590,18 @@
       </w:r>
     </w:p>
     <w:p>
-      <w:r>
-        <w:t>numba==0.26.0</w:t>
+      <w:proofErr w:type="spellStart"/>
+      <w:r>
+        <w:t>numba</w:t>
+      </w:r>
+      <w:proofErr w:type="spellEnd"/>
+      <w:r>
+        <w:t>==0.26.0</w:t>
+      </w:r>
+    </w:p>
+    <w:p>
+      <w:r>
+        <w:t>path.py==0.0.0</w:t>
       </w:r>
       <w:bookmarkStart w:id="0" w:name="_GoBack"/>
       <w:bookmarkEnd w:id="0"/>

</xml_diff>

<commit_message>
Getting project ready for Heroku13
</commit_message>
<xml_diff>
--- a/git init.docx
+++ b/git init.docx
@@ -2602,6 +2602,11 @@
     <w:p>
       <w:r>
         <w:t>path.py==0.0.0</w:t>
+      </w:r>
+    </w:p>
+    <w:p>
+      <w:r>
+        <w:t>ruamel-yaml===-VERSION</w:t>
       </w:r>
       <w:bookmarkStart w:id="0" w:name="_GoBack"/>
       <w:bookmarkEnd w:id="0"/>

</xml_diff>

<commit_message>
Getting project ready for Heroku14
</commit_message>
<xml_diff>
--- a/git init.docx
+++ b/git init.docx
@@ -2605,8 +2605,18 @@
       </w:r>
     </w:p>
     <w:p>
-      <w:r>
-        <w:t>ruamel-yaml===-VERSION</w:t>
+      <w:proofErr w:type="spellStart"/>
+      <w:r>
+        <w:t>ruamel-yaml</w:t>
+      </w:r>
+      <w:proofErr w:type="spellEnd"/>
+      <w:r>
+        <w:t>===-VERSION</w:t>
+      </w:r>
+    </w:p>
+    <w:p>
+      <w:r>
+        <w:t>tables==3.2.2</w:t>
       </w:r>
       <w:bookmarkStart w:id="0" w:name="_GoBack"/>
       <w:bookmarkEnd w:id="0"/>

</xml_diff>

<commit_message>
Getting project ready for Heroku15
</commit_message>
<xml_diff>
--- a/git init.docx
+++ b/git init.docx
@@ -2615,8 +2615,18 @@
       </w:r>
     </w:p>
     <w:p>
-      <w:r>
-        <w:t>tables==3.2.2</w:t>
+      <w:proofErr w:type="spellStart"/>
+      <w:r>
+        <w:t>tables</w:t>
+      </w:r>
+      <w:proofErr w:type="spellEnd"/>
+      <w:r>
+        <w:t>==3.2.2</w:t>
+      </w:r>
+    </w:p>
+    <w:p>
+      <w:r>
+        <w:t>xlwings==0.7.2</w:t>
       </w:r>
       <w:bookmarkStart w:id="0" w:name="_GoBack"/>
       <w:bookmarkEnd w:id="0"/>

</xml_diff>

<commit_message>
Getting project ready for Heroku20
</commit_message>
<xml_diff>
--- a/git init.docx
+++ b/git init.docx
@@ -2625,8 +2625,18 @@
       </w:r>
     </w:p>
     <w:p>
-      <w:r>
-        <w:t>xlwings==0.7.2</w:t>
+      <w:proofErr w:type="spellStart"/>
+      <w:r>
+        <w:t>xlwings</w:t>
+      </w:r>
+      <w:proofErr w:type="spellEnd"/>
+      <w:r>
+        <w:t>==0.7.2</w:t>
+      </w:r>
+    </w:p>
+    <w:p>
+      <w:r>
+        <w:t>appscript==1.0.1</w:t>
       </w:r>
       <w:bookmarkStart w:id="0" w:name="_GoBack"/>
       <w:bookmarkEnd w:id="0"/>

</xml_diff>

<commit_message>
Getting project ready for Heroku22
</commit_message>
<xml_diff>
--- a/git init.docx
+++ b/git init.docx
@@ -2635,8 +2635,58 @@
       </w:r>
     </w:p>
     <w:p>
-      <w:r>
-        <w:t>appscript==1.0.1</w:t>
+      <w:proofErr w:type="spellStart"/>
+      <w:r>
+        <w:t>appscript</w:t>
+      </w:r>
+      <w:proofErr w:type="spellEnd"/>
+      <w:r>
+        <w:t>==1.0.1</w:t>
+      </w:r>
+    </w:p>
+    <w:p>
+      <w:proofErr w:type="spellStart"/>
+      <w:r>
+        <w:t>llvmlite</w:t>
+      </w:r>
+      <w:proofErr w:type="spellEnd"/>
+      <w:r>
+        <w:t>==0.11.0</w:t>
+      </w:r>
+    </w:p>
+    <w:p>
+      <w:proofErr w:type="spellStart"/>
+      <w:r>
+        <w:t>scikit</w:t>
+      </w:r>
+      <w:proofErr w:type="spellEnd"/>
+      <w:r>
+        <w:t>-image==0.12.3</w:t>
+      </w:r>
+    </w:p>
+    <w:p>
+      <w:proofErr w:type="spellStart"/>
+      <w:r>
+        <w:t>scikit-learn</w:t>
+      </w:r>
+      <w:proofErr w:type="spellEnd"/>
+      <w:r>
+        <w:t>==0.17.1</w:t>
+      </w:r>
+    </w:p>
+    <w:p>
+      <w:proofErr w:type="spellStart"/>
+      <w:r>
+        <w:t>pandas</w:t>
+      </w:r>
+      <w:proofErr w:type="spellEnd"/>
+      <w:r>
+        <w:t>==0.18.1</w:t>
+      </w:r>
+    </w:p>
+    <w:p>
+      <w:r>
+        <w:t>statsmodels==0.6.1</w:t>
       </w:r>
       <w:bookmarkStart w:id="0" w:name="_GoBack"/>
       <w:bookmarkEnd w:id="0"/>

</xml_diff>